<commit_message>
Web Servisler hakkında notlar
</commit_message>
<xml_diff>
--- a/restful.docx
+++ b/restful.docx
@@ -4,25 +4,438 @@
   <w:body>
     <w:p>
       <w:pPr>
-        <w:rPr>
-          <w:b/>
-        </w:rPr>
-      </w:pPr>
-      <w:r>
-        <w:tab/>
-      </w:r>
-      <w:r>
-        <w:tab/>
-      </w:r>
-      <w:r>
-        <w:tab/>
-      </w:r>
-      <w:r>
-        <w:tab/>
-      </w:r>
-      <w:r>
-        <w:tab/>
-      </w:r>
+        <w:ind w:left="3540" w:firstLine="708"/>
+        <w:rPr>
+          <w:b/>
+        </w:rPr>
+      </w:pPr>
+      <w:r>
+        <w:rPr>
+          <w:b/>
+        </w:rPr>
+        <w:t xml:space="preserve">WEB </w:t>
+      </w:r>
+      <w:r>
+        <w:rPr>
+          <w:b/>
+        </w:rPr>
+        <w:t>SERVİS</w:t>
+      </w:r>
+      <w:r>
+        <w:rPr>
+          <w:b/>
+        </w:rPr>
+        <w:t>:</w:t>
+      </w:r>
+    </w:p>
+    <w:p>
+      <w:r>
+        <w:t>Web servis HTTP protokolü üzerinden diğer sistemlere/cih</w:t>
+      </w:r>
+      <w:r>
+        <w:t>azlara hizmet veren yapılardır.</w:t>
+      </w:r>
+    </w:p>
+    <w:p>
+      <w:r>
+        <w:t>Ne işe yarar?</w:t>
+      </w:r>
+    </w:p>
+    <w:p>
+      <w:r>
+        <w:t>Web servis uzak sistemler veya farklı platformlar arasında XML, JSON, CSV vb. ortak bir biçim kulla</w:t>
+      </w:r>
+      <w:r>
+        <w:t>narak veri alışverişini sağlar.</w:t>
+      </w:r>
+    </w:p>
+    <w:p>
+      <w:r>
+        <w:t>Neden kullanılır?</w:t>
+      </w:r>
+    </w:p>
+    <w:p>
+      <w:r>
+        <w:t>Web servis genellikle farklı platformlar arasında belirlenen ortak bir biçim ile veri alışverişi yapmak</w:t>
+      </w:r>
+      <w:r>
+        <w:t xml:space="preserve"> için kullanılır.</w:t>
+      </w:r>
+    </w:p>
+    <w:p>
+      <w:r>
+        <w:t>Örneğin; Çok kullanıcılı olan bir firmada X diliyle geliştirilen muhasebe, varlık yönetimi vb. uygulama, kullanıcıların isteği üzerine Y işletim sistemli cep telefonları üzerinden de kullanılmak istenebilir.</w:t>
+      </w:r>
+    </w:p>
+    <w:p/>
+    <w:p>
+      <w:r>
+        <w:t>Bir ağ üzerinden birlikte çalışabilir makineler arası etkileşimi desteklemek için tasarlanmış yazılım sistemi.</w:t>
+      </w:r>
+    </w:p>
+    <w:p>
+      <w:r>
+        <w:t>Bir web servis 3 ana maddeden oluşmalıdır.</w:t>
+      </w:r>
+    </w:p>
+    <w:p>
+      <w:r>
+        <w:t>Makineden makineye tasarlanır,</w:t>
+      </w:r>
+    </w:p>
+    <w:p>
+      <w:r>
+        <w:t>Platform bağımsız,</w:t>
+      </w:r>
+    </w:p>
+    <w:p>
+      <w:r>
+        <w:t xml:space="preserve">İletişime açık olmalıdır. </w:t>
+      </w:r>
+    </w:p>
+    <w:p/>
+    <w:p>
+      <w:proofErr w:type="spellStart"/>
+      <w:r>
+        <w:t>App</w:t>
+      </w:r>
+      <w:proofErr w:type="spellEnd"/>
+      <w:r>
+        <w:t xml:space="preserve"> a ---</w:t>
+      </w:r>
+    </w:p>
+    <w:p>
+      <w:r>
+        <w:tab/>
+        <w:t xml:space="preserve">    -</w:t>
+      </w:r>
+    </w:p>
+    <w:p>
+      <w:proofErr w:type="spellStart"/>
+      <w:r>
+        <w:t>App</w:t>
+      </w:r>
+      <w:proofErr w:type="spellEnd"/>
+      <w:r>
+        <w:t xml:space="preserve"> b ---         </w:t>
+      </w:r>
+      <w:proofErr w:type="spellStart"/>
+      <w:r>
+        <w:t>To</w:t>
+      </w:r>
+      <w:proofErr w:type="spellEnd"/>
+      <w:r>
+        <w:t>-Do Service</w:t>
+      </w:r>
+    </w:p>
+    <w:p>
+      <w:r>
+        <w:t xml:space="preserve">                 -</w:t>
+      </w:r>
+    </w:p>
+    <w:p>
+      <w:proofErr w:type="spellStart"/>
+      <w:r>
+        <w:t>App</w:t>
+      </w:r>
+      <w:proofErr w:type="spellEnd"/>
+      <w:r>
+        <w:t xml:space="preserve"> c  ---</w:t>
+      </w:r>
+    </w:p>
+    <w:p/>
+    <w:p/>
+    <w:p>
+      <w:proofErr w:type="spellStart"/>
+      <w:r>
+        <w:t>App</w:t>
+      </w:r>
+      <w:proofErr w:type="spellEnd"/>
+      <w:r>
+        <w:t xml:space="preserve"> a ---&gt; </w:t>
+      </w:r>
+      <w:proofErr w:type="spellStart"/>
+      <w:r>
+        <w:t>Request</w:t>
+      </w:r>
+      <w:proofErr w:type="spellEnd"/>
+      <w:r>
+        <w:t xml:space="preserve"> ---&gt; Web Service</w:t>
+      </w:r>
+    </w:p>
+    <w:p>
+      <w:r>
+        <w:t xml:space="preserve">          &lt;--- </w:t>
+      </w:r>
+      <w:proofErr w:type="spellStart"/>
+      <w:r>
+        <w:t>Response</w:t>
+      </w:r>
+      <w:proofErr w:type="spellEnd"/>
+      <w:r>
+        <w:t xml:space="preserve"> &lt;---</w:t>
+      </w:r>
+    </w:p>
+    <w:p/>
+    <w:p>
+      <w:pPr>
+        <w:rPr>
+          <w:b/>
+        </w:rPr>
+      </w:pPr>
+      <w:r>
+        <w:rPr>
+          <w:b/>
+        </w:rPr>
+        <w:t>XML nedir?</w:t>
+      </w:r>
+    </w:p>
+    <w:p>
+      <w:r>
+        <w:t xml:space="preserve">XML </w:t>
+      </w:r>
+      <w:proofErr w:type="spellStart"/>
+      <w:r>
+        <w:t>eXtensible</w:t>
+      </w:r>
+      <w:proofErr w:type="spellEnd"/>
+      <w:r>
+        <w:t xml:space="preserve"> </w:t>
+      </w:r>
+      <w:proofErr w:type="spellStart"/>
+      <w:r>
+        <w:t>Markup</w:t>
+      </w:r>
+      <w:proofErr w:type="spellEnd"/>
+      <w:r>
+        <w:t xml:space="preserve"> </w:t>
+      </w:r>
+      <w:proofErr w:type="spellStart"/>
+      <w:r>
+        <w:t>Languge</w:t>
+      </w:r>
+      <w:proofErr w:type="spellEnd"/>
+      <w:r>
+        <w:t xml:space="preserve"> (Genişletilebilir </w:t>
+      </w:r>
+      <w:r>
+        <w:t>İşaretleme Dili) kısaltmasıdır.</w:t>
+      </w:r>
+    </w:p>
+    <w:p>
+      <w:r>
+        <w:t>XML verileri hem insan hem de makineler tarafından anlaşılır şekilde depolamak ve farklı platformlar arasında taşımak için W3C tarafından standart olarak belirlenmiş, etiket tabanlı bir dildir.</w:t>
+      </w:r>
+    </w:p>
+    <w:p/>
+    <w:p>
+      <w:pPr>
+        <w:rPr>
+          <w:b/>
+        </w:rPr>
+      </w:pPr>
+      <w:r>
+        <w:rPr>
+          <w:b/>
+        </w:rPr>
+        <w:lastRenderedPageBreak/>
+        <w:t>JSON nedir?</w:t>
+      </w:r>
+    </w:p>
+    <w:p>
+      <w:r>
+        <w:t xml:space="preserve">JSON </w:t>
+      </w:r>
+      <w:proofErr w:type="spellStart"/>
+      <w:r>
+        <w:t>JavaScript</w:t>
+      </w:r>
+      <w:proofErr w:type="spellEnd"/>
+      <w:r>
+        <w:t xml:space="preserve"> Object </w:t>
+      </w:r>
+      <w:proofErr w:type="spellStart"/>
+      <w:r>
+        <w:t>Notation</w:t>
+      </w:r>
+      <w:proofErr w:type="spellEnd"/>
+      <w:r>
+        <w:t xml:space="preserve"> (</w:t>
+      </w:r>
+      <w:proofErr w:type="spellStart"/>
+      <w:r>
+        <w:t>JavaScript</w:t>
+      </w:r>
+      <w:proofErr w:type="spellEnd"/>
+      <w:r>
+        <w:t xml:space="preserve"> </w:t>
+      </w:r>
+      <w:r>
+        <w:t>Nesne Gösterimi) kısaltmasıdır.</w:t>
+      </w:r>
+    </w:p>
+    <w:p>
+      <w:r>
+        <w:t>JSON, verileri depolamak ve farklı platformlar arasında taşı</w:t>
+      </w:r>
+      <w:r>
+        <w:t>ma için kullanılan bir yapıdır.</w:t>
+      </w:r>
+      <w:bookmarkStart w:id="0" w:name="_GoBack"/>
+      <w:bookmarkEnd w:id="0"/>
+    </w:p>
+    <w:p>
+      <w:r>
+        <w:t xml:space="preserve">JSON, </w:t>
+      </w:r>
+      <w:proofErr w:type="spellStart"/>
+      <w:r>
+        <w:t>JavaScript</w:t>
+      </w:r>
+      <w:proofErr w:type="spellEnd"/>
+      <w:r>
+        <w:t xml:space="preserve"> nesne gösterim biçiminde yazılmış metinlerdir.</w:t>
+      </w:r>
+    </w:p>
+    <w:p/>
+    <w:p>
+      <w:r>
+        <w:t xml:space="preserve">Web servisleri 2 şekilde çağırabiliriz. </w:t>
+      </w:r>
+    </w:p>
+    <w:p>
+      <w:r>
+        <w:t>SOAP ve REST</w:t>
+      </w:r>
+    </w:p>
+    <w:p>
+      <w:proofErr w:type="spellStart"/>
+      <w:r>
+        <w:t>Soap</w:t>
+      </w:r>
+      <w:proofErr w:type="spellEnd"/>
+      <w:r>
+        <w:t xml:space="preserve">, servis sağlayıcısı ve servis tüketicisi arasında değiş tokuş yapar. XML tabanlıdır. </w:t>
+      </w:r>
+    </w:p>
+    <w:p>
+      <w:r>
+        <w:t xml:space="preserve">Simple Object Access </w:t>
+      </w:r>
+      <w:r>
+        <w:t>Protocol</w:t>
+      </w:r>
+    </w:p>
+    <w:p>
+      <w:proofErr w:type="spellStart"/>
+      <w:r>
+        <w:t>Örn</w:t>
+      </w:r>
+      <w:proofErr w:type="spellEnd"/>
+      <w:r>
+        <w:t xml:space="preserve">, </w:t>
+      </w:r>
+    </w:p>
+    <w:p>
+      <w:r>
+        <w:t xml:space="preserve">Facebook --&gt; XML </w:t>
+      </w:r>
+      <w:proofErr w:type="spellStart"/>
+      <w:r>
+        <w:t>Request</w:t>
+      </w:r>
+      <w:proofErr w:type="spellEnd"/>
+      <w:r>
+        <w:t xml:space="preserve"> ---&gt; </w:t>
+      </w:r>
+      <w:proofErr w:type="spellStart"/>
+      <w:r>
+        <w:t>To</w:t>
+      </w:r>
+      <w:proofErr w:type="spellEnd"/>
+      <w:r>
+        <w:t xml:space="preserve">-Do </w:t>
+      </w:r>
+      <w:proofErr w:type="spellStart"/>
+      <w:r>
+        <w:t>App</w:t>
+      </w:r>
+      <w:proofErr w:type="spellEnd"/>
+    </w:p>
+    <w:p>
+      <w:r>
+        <w:t xml:space="preserve">Facebook &lt;-- XML </w:t>
+      </w:r>
+      <w:proofErr w:type="spellStart"/>
+      <w:r>
+        <w:t>Response</w:t>
+      </w:r>
+      <w:proofErr w:type="spellEnd"/>
+      <w:r>
+        <w:t xml:space="preserve"> &lt;-- </w:t>
+      </w:r>
+      <w:proofErr w:type="spellStart"/>
+      <w:r>
+        <w:t>To</w:t>
+      </w:r>
+      <w:proofErr w:type="spellEnd"/>
+      <w:r>
+        <w:t xml:space="preserve">-Do </w:t>
+      </w:r>
+      <w:proofErr w:type="spellStart"/>
+      <w:r>
+        <w:t>App</w:t>
+      </w:r>
+      <w:proofErr w:type="spellEnd"/>
+      <w:r>
+        <w:t xml:space="preserve"> </w:t>
+      </w:r>
+    </w:p>
+    <w:p>
+      <w:r>
+        <w:t xml:space="preserve">Http veya MQ kullanılabilir. </w:t>
+      </w:r>
+    </w:p>
+    <w:p>
+      <w:r>
+        <w:t xml:space="preserve">WDSL – </w:t>
+      </w:r>
+      <w:r>
+        <w:t xml:space="preserve">Web Services </w:t>
+      </w:r>
+      <w:proofErr w:type="spellStart"/>
+      <w:r>
+        <w:t>Description</w:t>
+      </w:r>
+      <w:proofErr w:type="spellEnd"/>
+      <w:r>
+        <w:t xml:space="preserve"> Language</w:t>
+      </w:r>
+    </w:p>
+    <w:p>
+      <w:r>
+        <w:tab/>
+      </w:r>
+      <w:r>
+        <w:tab/>
+      </w:r>
+      <w:r>
+        <w:tab/>
+      </w:r>
+      <w:r>
+        <w:tab/>
+      </w:r>
+      <w:r>
+        <w:tab/>
+      </w:r>
+    </w:p>
+    <w:p>
+      <w:pPr>
+        <w:ind w:left="3540"/>
+        <w:rPr>
+          <w:b/>
+        </w:rPr>
+      </w:pPr>
       <w:r>
         <w:rPr>
           <w:b/>
@@ -36,7 +449,6 @@
           <w:b/>
         </w:rPr>
       </w:pPr>
-      <w:bookmarkStart w:id="0" w:name="_GoBack"/>
       <w:r>
         <w:rPr>
           <w:b/>
@@ -48,13 +460,7 @@
         <w:rPr>
           <w:b/>
         </w:rPr>
-        <w:t>Re</w:t>
-      </w:r>
-      <w:r>
-        <w:rPr>
-          <w:b/>
-        </w:rPr>
-        <w:t>presentational</w:t>
+        <w:t>Representational</w:t>
       </w:r>
       <w:proofErr w:type="spellEnd"/>
       <w:r>
@@ -78,7 +484,6 @@
         <w:t xml:space="preserve"> Transfer):</w:t>
       </w:r>
     </w:p>
-    <w:bookmarkEnd w:id="0"/>
     <w:p>
       <w:r>
         <w:t>REST, web tabanlı uygulamalar arasında iletişim kurmak için kullanılan bir mimari tarzdır.</w:t>
@@ -342,6 +747,7 @@
     </w:p>
     <w:p>
       <w:r>
+        <w:lastRenderedPageBreak/>
         <w:t>Özetle, "REST" bir mimari tarzıdır ve web tabanlı uygulamaların iletişimini tanımlarken, "</w:t>
       </w:r>
       <w:proofErr w:type="spellStart"/>
@@ -374,13 +780,7 @@
         <w:t>her işlem birbirinden bağımsızdır. S</w:t>
       </w:r>
       <w:r>
-        <w:t>istem veya protokol, bir önceki işlemin durumunu hatırlamaz. Her istek, önceki isteklerin sonu</w:t>
-      </w:r>
-      <w:r>
-        <w:t>çlarına veya durumuna dayanmaz.</w:t>
-      </w:r>
-      <w:r>
-        <w:t xml:space="preserve"> HTTP, </w:t>
+        <w:t xml:space="preserve">istem veya protokol, bir önceki işlemin durumunu hatırlamaz. Her istek, önceki isteklerin sonuçlarına veya durumuna dayanmaz. HTTP, </w:t>
       </w:r>
       <w:proofErr w:type="spellStart"/>
       <w:r>
@@ -592,6 +992,8 @@
       </w:r>
     </w:p>
     <w:p/>
+    <w:p/>
+    <w:p/>
     <w:p>
       <w:r>
         <w:t>Client – Internet – API</w:t>
@@ -730,6 +1132,7 @@
     <w:p>
       <w:proofErr w:type="spellStart"/>
       <w:r>
+        <w:lastRenderedPageBreak/>
         <w:t>Endpointler</w:t>
       </w:r>
       <w:proofErr w:type="spellEnd"/>
@@ -1077,8 +1480,227 @@
     <w:p>
       <w:proofErr w:type="spellStart"/>
       <w:r>
+        <w:t>Head</w:t>
+      </w:r>
+      <w:proofErr w:type="spellEnd"/>
+      <w:r>
+        <w:t xml:space="preserve">, </w:t>
+      </w:r>
+      <w:proofErr w:type="spellStart"/>
+      <w:r>
+        <w:t>get</w:t>
+      </w:r>
+      <w:proofErr w:type="spellEnd"/>
+      <w:r>
+        <w:t xml:space="preserve"> ile aynıdır. Sadece </w:t>
+      </w:r>
+      <w:proofErr w:type="spellStart"/>
+      <w:r>
+        <w:t>header</w:t>
+      </w:r>
+      <w:proofErr w:type="spellEnd"/>
+      <w:r>
+        <w:t xml:space="preserve"> bölümlerini aktarır.</w:t>
+      </w:r>
+    </w:p>
+    <w:p>
+      <w:r>
+        <w:t>Connect, sunucuya bir tünel oluşturur.</w:t>
+      </w:r>
+    </w:p>
+    <w:p>
+      <w:proofErr w:type="spellStart"/>
+      <w:r>
+        <w:t>Options</w:t>
+      </w:r>
+      <w:proofErr w:type="spellEnd"/>
+      <w:r>
+        <w:t>, hedef kaynak için iletişim seçeneklerini açıklar.</w:t>
+      </w:r>
+    </w:p>
+    <w:p>
+      <w:proofErr w:type="spellStart"/>
+      <w:r>
+        <w:t>Trace</w:t>
+      </w:r>
+      <w:proofErr w:type="spellEnd"/>
+      <w:r>
+        <w:t xml:space="preserve">, hedef kaynağa giden yol boyunca </w:t>
+      </w:r>
+      <w:proofErr w:type="spellStart"/>
+      <w:r>
+        <w:t>message</w:t>
+      </w:r>
+      <w:proofErr w:type="spellEnd"/>
+      <w:r>
+        <w:t xml:space="preserve"> </w:t>
+      </w:r>
+      <w:proofErr w:type="spellStart"/>
+      <w:r>
+        <w:t>loop-back</w:t>
+      </w:r>
+      <w:proofErr w:type="spellEnd"/>
+      <w:r>
+        <w:t xml:space="preserve"> gerçekleştirir.</w:t>
+      </w:r>
+    </w:p>
+    <w:p>
+      <w:pPr>
+        <w:rPr>
+          <w:b/>
+        </w:rPr>
+      </w:pPr>
+      <w:r>
+        <w:rPr>
+          <w:b/>
+        </w:rPr>
+        <w:t xml:space="preserve">API mimarisi her isteğin hangi http metodunu kullandığını tutar. </w:t>
+      </w:r>
+    </w:p>
+    <w:p>
+      <w:pPr>
+        <w:rPr>
+          <w:b/>
+        </w:rPr>
+      </w:pPr>
+      <w:r>
+        <w:rPr>
+          <w:b/>
+        </w:rPr>
+        <w:t>PUT VE PATCH FARKI</w:t>
+      </w:r>
+    </w:p>
+    <w:p>
+      <w:r>
+        <w:t>PUT yöntemi, belirtilen kaynağın tamamen güncellenmesi için kullanılır.</w:t>
+      </w:r>
+    </w:p>
+    <w:p>
+      <w:r>
+        <w:t>PATCH yöntemi, belirtilen kaynağın kısmi olarak güncellenmesi için kullanılır.</w:t>
+      </w:r>
+    </w:p>
+    <w:p>
+      <w:r>
+        <w:t>Bir PATCH isteği, sadece istemcinin gönderdiği belirli alanları veya alanları günceller, diğer alanları dokunmaz.</w:t>
+      </w:r>
+    </w:p>
+    <w:p>
+      <w:r>
+        <w:t>Bu yöntem, bir kaynağın yalnızca belirli alanlarının güncellenmesi gerektiği durumlarda kullanılır. Bu, sunucuda bulunan kaynağın yalnızca belirli alanlarının bilindiği ve güncellenmesi gerektiği durumları içerebilir.</w:t>
+      </w:r>
+    </w:p>
+    <w:p>
+      <w:r>
         <w:lastRenderedPageBreak/>
-        <w:t>Head</w:t>
+        <w:t xml:space="preserve">Örneğin, bir kullanıcı </w:t>
+      </w:r>
+      <w:proofErr w:type="gramStart"/>
+      <w:r>
+        <w:t>profili</w:t>
+      </w:r>
+      <w:proofErr w:type="gramEnd"/>
+      <w:r>
+        <w:t xml:space="preserve"> sadece ad veya e-posta adresi gibi belirli alanlarla güncellenecekse, PATCH yöntemi kullanılabilir.</w:t>
+      </w:r>
+    </w:p>
+    <w:p>
+      <w:r>
+        <w:t>Bir PUT isteği, kaynağın tamamının güncellenmesini sağlar. Yani, istemci tarafından gönderilen veriler, sunucuda bulunan kaynağın tamamıyla değiştirir.</w:t>
+      </w:r>
+    </w:p>
+    <w:p>
+      <w:r>
+        <w:t>Bu yöntem, genellikle bir kaynağın tüm alanlarının bilindiği ve güncellenmesi gerektiği durumlarda kullanılır.</w:t>
+      </w:r>
+    </w:p>
+    <w:p>
+      <w:r>
+        <w:t xml:space="preserve">Örneğin, bir kullanıcı </w:t>
+      </w:r>
+      <w:proofErr w:type="gramStart"/>
+      <w:r>
+        <w:t>profili</w:t>
+      </w:r>
+      <w:proofErr w:type="gramEnd"/>
+      <w:r>
+        <w:t xml:space="preserve"> tamamen yeni bir veriyle güncellenecekse, PUT yöntemi kullanılabilir.</w:t>
+      </w:r>
+    </w:p>
+    <w:p>
+      <w:pPr>
+        <w:rPr>
+          <w:b/>
+        </w:rPr>
+      </w:pPr>
+    </w:p>
+    <w:p>
+      <w:pPr>
+        <w:rPr>
+          <w:b/>
+        </w:rPr>
+      </w:pPr>
+      <w:r>
+        <w:rPr>
+          <w:b/>
+        </w:rPr>
+        <w:t xml:space="preserve">HTTP </w:t>
+      </w:r>
+      <w:proofErr w:type="spellStart"/>
+      <w:r>
+        <w:rPr>
+          <w:b/>
+        </w:rPr>
+        <w:t>Header</w:t>
+      </w:r>
+      <w:proofErr w:type="spellEnd"/>
+    </w:p>
+    <w:p>
+      <w:r>
+        <w:t xml:space="preserve">Http başlıkları, hem istemci hem de sunucuya bilgi sağlamak için kullanılır. </w:t>
+      </w:r>
+    </w:p>
+    <w:p>
+      <w:proofErr w:type="spellStart"/>
+      <w:r>
+        <w:t>Örn</w:t>
+      </w:r>
+      <w:proofErr w:type="spellEnd"/>
+      <w:r>
+        <w:t>, Content-</w:t>
+      </w:r>
+      <w:proofErr w:type="spellStart"/>
+      <w:r>
+        <w:t>Type</w:t>
+      </w:r>
+      <w:proofErr w:type="spellEnd"/>
+      <w:r>
+        <w:t xml:space="preserve">: </w:t>
+      </w:r>
+      <w:proofErr w:type="spellStart"/>
+      <w:r>
+        <w:t>application</w:t>
+      </w:r>
+      <w:proofErr w:type="spellEnd"/>
+      <w:r>
+        <w:t>/</w:t>
+      </w:r>
+      <w:proofErr w:type="spellStart"/>
+      <w:r>
+        <w:t>json</w:t>
+      </w:r>
+      <w:proofErr w:type="spellEnd"/>
+      <w:r>
+        <w:t xml:space="preserve"> </w:t>
+      </w:r>
+    </w:p>
+    <w:p>
+      <w:r>
+        <w:t xml:space="preserve">Host, User-Agent, </w:t>
+      </w:r>
+      <w:proofErr w:type="spellStart"/>
+      <w:r>
+        <w:t>Accept</w:t>
       </w:r>
       <w:proofErr w:type="spellEnd"/>
       <w:r>
@@ -1086,218 +1708,76 @@
       </w:r>
       <w:proofErr w:type="spellStart"/>
       <w:r>
-        <w:t>get</w:t>
-      </w:r>
-      <w:proofErr w:type="spellEnd"/>
-      <w:r>
-        <w:t xml:space="preserve"> ile aynıdır. Sadece </w:t>
-      </w:r>
-      <w:proofErr w:type="spellStart"/>
-      <w:r>
-        <w:t>header</w:t>
-      </w:r>
-      <w:proofErr w:type="spellEnd"/>
-      <w:r>
-        <w:t xml:space="preserve"> bölümlerini aktarır.</w:t>
-      </w:r>
-    </w:p>
-    <w:p>
-      <w:r>
-        <w:t>Connect, sunucuya bir tünel oluşturur.</w:t>
-      </w:r>
-    </w:p>
-    <w:p>
-      <w:proofErr w:type="spellStart"/>
-      <w:r>
-        <w:t>Options</w:t>
-      </w:r>
-      <w:proofErr w:type="spellEnd"/>
-      <w:r>
-        <w:t>, hedef kaynak için iletişim seçeneklerini açıklar.</w:t>
-      </w:r>
-    </w:p>
-    <w:p>
-      <w:proofErr w:type="spellStart"/>
-      <w:r>
-        <w:t>Trace</w:t>
-      </w:r>
-      <w:proofErr w:type="spellEnd"/>
-      <w:r>
-        <w:t xml:space="preserve">, hedef kaynağa giden yol boyunca </w:t>
-      </w:r>
-      <w:proofErr w:type="spellStart"/>
-      <w:r>
-        <w:t>message</w:t>
-      </w:r>
-      <w:proofErr w:type="spellEnd"/>
+        <w:t>Accept</w:t>
+      </w:r>
+      <w:proofErr w:type="spellEnd"/>
+      <w:r>
+        <w:t xml:space="preserve">-Language, </w:t>
+      </w:r>
+      <w:proofErr w:type="spellStart"/>
+      <w:r>
+        <w:t>Accept-Encoding</w:t>
+      </w:r>
+      <w:proofErr w:type="spellEnd"/>
+      <w:r>
+        <w:t xml:space="preserve">, </w:t>
+      </w:r>
+      <w:proofErr w:type="spellStart"/>
+      <w:r>
+        <w:t>Accept-Charset</w:t>
+      </w:r>
+      <w:proofErr w:type="spellEnd"/>
+      <w:r>
+        <w:t xml:space="preserve">, </w:t>
+      </w:r>
+      <w:proofErr w:type="spellStart"/>
+      <w:r>
+        <w:t>Keep-Alive</w:t>
+      </w:r>
+      <w:proofErr w:type="spellEnd"/>
+      <w:r>
+        <w:t xml:space="preserve">, Connection, </w:t>
+      </w:r>
+      <w:proofErr w:type="spellStart"/>
+      <w:r>
+        <w:t>Cookie</w:t>
+      </w:r>
+      <w:proofErr w:type="spellEnd"/>
+      <w:r>
+        <w:t xml:space="preserve">, Pragma, </w:t>
+      </w:r>
+      <w:proofErr w:type="spellStart"/>
+      <w:r>
+        <w:t>Cache</w:t>
+      </w:r>
+      <w:proofErr w:type="spellEnd"/>
+      <w:r>
+        <w:t>-Control…</w:t>
+      </w:r>
+    </w:p>
+    <w:p>
       <w:r>
         <w:t xml:space="preserve"> </w:t>
       </w:r>
-      <w:proofErr w:type="spellStart"/>
-      <w:r>
-        <w:t>loop-back</w:t>
-      </w:r>
-      <w:proofErr w:type="spellEnd"/>
-      <w:r>
-        <w:t xml:space="preserve"> gerçekleştirir.</w:t>
-      </w:r>
-    </w:p>
-    <w:p>
-      <w:pPr>
-        <w:rPr>
-          <w:b/>
-        </w:rPr>
-      </w:pPr>
-      <w:r>
-        <w:rPr>
-          <w:b/>
-        </w:rPr>
-        <w:t xml:space="preserve">API mimarisi her isteğin hangi http metodunu kullandığını tutar. </w:t>
-      </w:r>
-    </w:p>
-    <w:p>
-      <w:pPr>
-        <w:rPr>
-          <w:b/>
-        </w:rPr>
-      </w:pPr>
-      <w:r>
-        <w:rPr>
-          <w:b/>
-        </w:rPr>
-        <w:t>PUT VE PATCH FARKI</w:t>
-      </w:r>
-    </w:p>
-    <w:p>
-      <w:r>
-        <w:t>PUT yöntemi, belirtilen kaynağın tamamen güncellenmesi için kullanılır.</w:t>
-      </w:r>
-    </w:p>
-    <w:p>
-      <w:r>
-        <w:t>PATCH yöntemi, belirtilen kaynağın kısmi olarak güncellenmesi için kullanılır.</w:t>
-      </w:r>
-    </w:p>
-    <w:p>
-      <w:r>
-        <w:t>Bir PATCH isteği, sadece istemcinin gönderdiği belirli alanları veya alanları günceller, diğer alanları dokunmaz.</w:t>
-      </w:r>
-    </w:p>
-    <w:p>
-      <w:r>
-        <w:t>Bu yöntem, bir kaynağın yalnızca belirli alanlarının güncellenmesi gerektiği durumlarda kullanılır. Bu, sunucuda bulunan kaynağın yalnızca belirli alanlarının bilindiği ve güncellenmesi gerektiği durumları içerebilir.</w:t>
-      </w:r>
-    </w:p>
-    <w:p>
-      <w:r>
-        <w:t xml:space="preserve">Örneğin, bir kullanıcı </w:t>
-      </w:r>
-      <w:proofErr w:type="gramStart"/>
-      <w:r>
-        <w:t>profili</w:t>
-      </w:r>
-      <w:proofErr w:type="gramEnd"/>
-      <w:r>
-        <w:t xml:space="preserve"> sadece ad veya e-posta adresi gibi belirli alanlarla güncellenecekse, PATCH yöntemi kullanılabilir.</w:t>
-      </w:r>
-    </w:p>
-    <w:p>
-      <w:r>
-        <w:t>Bir PUT isteği, kaynağın tamamının güncellenmesini sağlar. Yani, istemci tarafından gönderilen veriler, sunucuda bulunan kaynağın tamamıyla değiştirir.</w:t>
-      </w:r>
-    </w:p>
-    <w:p>
-      <w:r>
-        <w:t>Bu yöntem, genellikle bir kaynağın tüm alanlarının bilindiği ve güncellenmesi gerektiği durumlarda kullanılır.</w:t>
-      </w:r>
-    </w:p>
-    <w:p>
-      <w:r>
-        <w:t xml:space="preserve">Örneğin, bir kullanıcı </w:t>
-      </w:r>
-      <w:proofErr w:type="gramStart"/>
-      <w:r>
-        <w:t>profili</w:t>
-      </w:r>
-      <w:proofErr w:type="gramEnd"/>
-      <w:r>
-        <w:t xml:space="preserve"> tamamen yeni bir veriyle güncellenecekse, PUT yöntemi kullanılabilir.</w:t>
-      </w:r>
-    </w:p>
-    <w:p>
-      <w:pPr>
-        <w:rPr>
-          <w:b/>
-        </w:rPr>
-      </w:pPr>
-    </w:p>
-    <w:p>
-      <w:pPr>
-        <w:rPr>
-          <w:b/>
-        </w:rPr>
-      </w:pPr>
-      <w:r>
-        <w:rPr>
-          <w:b/>
-        </w:rPr>
-        <w:t xml:space="preserve">HTTP </w:t>
-      </w:r>
-      <w:proofErr w:type="spellStart"/>
-      <w:r>
-        <w:rPr>
-          <w:b/>
-        </w:rPr>
-        <w:t>Header</w:t>
-      </w:r>
-      <w:proofErr w:type="spellEnd"/>
-    </w:p>
-    <w:p>
-      <w:r>
-        <w:t xml:space="preserve">Http başlıkları, hem istemci hem de sunucuya bilgi sağlamak için kullanılır. </w:t>
-      </w:r>
-    </w:p>
-    <w:p>
-      <w:proofErr w:type="spellStart"/>
-      <w:r>
-        <w:t>Örn</w:t>
-      </w:r>
-      <w:proofErr w:type="spellEnd"/>
-      <w:r>
-        <w:t>, Content-</w:t>
-      </w:r>
-      <w:proofErr w:type="spellStart"/>
-      <w:r>
-        <w:t>Type</w:t>
-      </w:r>
-      <w:proofErr w:type="spellEnd"/>
-      <w:r>
-        <w:t xml:space="preserve">: </w:t>
-      </w:r>
-      <w:proofErr w:type="spellStart"/>
-      <w:r>
-        <w:t>application</w:t>
-      </w:r>
-      <w:proofErr w:type="spellEnd"/>
-      <w:r>
-        <w:t>/</w:t>
-      </w:r>
-      <w:proofErr w:type="spellStart"/>
-      <w:r>
-        <w:t>json</w:t>
-      </w:r>
-      <w:proofErr w:type="spellEnd"/>
-      <w:r>
-        <w:t xml:space="preserve"> </w:t>
-      </w:r>
-    </w:p>
-    <w:p>
-      <w:r>
-        <w:t xml:space="preserve">Host, User-Agent, </w:t>
-      </w:r>
-      <w:proofErr w:type="spellStart"/>
-      <w:r>
-        <w:t>Accept</w:t>
+    </w:p>
+    <w:p>
+      <w:pPr>
+        <w:ind w:left="3540" w:firstLine="708"/>
+        <w:rPr>
+          <w:b/>
+        </w:rPr>
+      </w:pPr>
+      <w:r>
+        <w:rPr>
+          <w:b/>
+        </w:rPr>
+        <w:t>SOAP VS REST</w:t>
+      </w:r>
+    </w:p>
+    <w:p>
+      <w:proofErr w:type="spellStart"/>
+      <w:r>
+        <w:t>Soap</w:t>
       </w:r>
       <w:proofErr w:type="spellEnd"/>
       <w:r>
@@ -1305,56 +1785,158 @@
       </w:r>
       <w:proofErr w:type="spellStart"/>
       <w:r>
-        <w:t>Accept</w:t>
-      </w:r>
-      <w:proofErr w:type="spellEnd"/>
-      <w:r>
-        <w:t xml:space="preserve">-Language, </w:t>
-      </w:r>
-      <w:proofErr w:type="spellStart"/>
-      <w:r>
-        <w:t>Accept-Encoding</w:t>
-      </w:r>
-      <w:proofErr w:type="spellEnd"/>
-      <w:r>
-        <w:t xml:space="preserve">, </w:t>
-      </w:r>
-      <w:proofErr w:type="spellStart"/>
-      <w:r>
-        <w:t>Accept-Charset</w:t>
-      </w:r>
-      <w:proofErr w:type="spellEnd"/>
-      <w:r>
-        <w:t xml:space="preserve">, </w:t>
-      </w:r>
-      <w:proofErr w:type="spellStart"/>
-      <w:r>
-        <w:t>Keep-Alive</w:t>
-      </w:r>
-      <w:proofErr w:type="spellEnd"/>
-      <w:r>
-        <w:t xml:space="preserve">, Connection, </w:t>
-      </w:r>
-      <w:proofErr w:type="spellStart"/>
-      <w:r>
-        <w:t>Cookie</w:t>
-      </w:r>
-      <w:proofErr w:type="spellEnd"/>
-      <w:r>
-        <w:t xml:space="preserve">, Pragma, </w:t>
-      </w:r>
-      <w:proofErr w:type="spellStart"/>
-      <w:r>
-        <w:t>Cache</w:t>
-      </w:r>
-      <w:proofErr w:type="spellEnd"/>
-      <w:r>
-        <w:t>-Control…</w:t>
-      </w:r>
-    </w:p>
-    <w:p>
-      <w:r>
-        <w:t xml:space="preserve"> </w:t>
+        <w:t>Xml</w:t>
+      </w:r>
+      <w:proofErr w:type="spellEnd"/>
+      <w:r>
+        <w:t xml:space="preserve"> tabanlıdır. </w:t>
+      </w:r>
+      <w:r>
+        <w:tab/>
+      </w:r>
+      <w:r>
+        <w:tab/>
+      </w:r>
+      <w:r>
+        <w:tab/>
+      </w:r>
+      <w:r>
+        <w:tab/>
+      </w:r>
+      <w:r>
+        <w:tab/>
+      </w:r>
+      <w:r>
+        <w:tab/>
+      </w:r>
+      <w:r>
+        <w:tab/>
+        <w:t xml:space="preserve">Rest, </w:t>
+      </w:r>
+      <w:proofErr w:type="spellStart"/>
+      <w:r>
+        <w:t>Xml</w:t>
+      </w:r>
+      <w:proofErr w:type="spellEnd"/>
+      <w:r>
+        <w:t xml:space="preserve"> veya JSON </w:t>
+      </w:r>
+    </w:p>
+    <w:p>
+      <w:proofErr w:type="spellStart"/>
+      <w:r>
+        <w:t>Soap</w:t>
+      </w:r>
+      <w:proofErr w:type="spellEnd"/>
+      <w:r>
+        <w:t xml:space="preserve">, katıdır. Sadece </w:t>
+      </w:r>
+      <w:proofErr w:type="spellStart"/>
+      <w:r>
+        <w:t>Xml</w:t>
+      </w:r>
+      <w:proofErr w:type="spellEnd"/>
+      <w:r>
+        <w:t xml:space="preserve">. </w:t>
+      </w:r>
+      <w:r>
+        <w:tab/>
+      </w:r>
+      <w:r>
+        <w:tab/>
+      </w:r>
+      <w:r>
+        <w:tab/>
+      </w:r>
+      <w:r>
+        <w:tab/>
+      </w:r>
+      <w:r>
+        <w:tab/>
+      </w:r>
+      <w:r>
+        <w:tab/>
+        <w:t>Rest, daha rahat.</w:t>
+      </w:r>
+    </w:p>
+    <w:p>
+      <w:proofErr w:type="spellStart"/>
+      <w:r>
+        <w:t>Soap</w:t>
+      </w:r>
+      <w:proofErr w:type="spellEnd"/>
+      <w:r>
+        <w:t xml:space="preserve">, WDSL kullanır. </w:t>
+      </w:r>
+      <w:r>
+        <w:tab/>
+      </w:r>
+      <w:r>
+        <w:tab/>
+      </w:r>
+      <w:r>
+        <w:tab/>
+      </w:r>
+      <w:r>
+        <w:tab/>
+      </w:r>
+      <w:r>
+        <w:tab/>
+      </w:r>
+    </w:p>
+    <w:p>
+      <w:r>
+        <w:t>REST, web tabanlı uygulamalar arasında veri alışverişi yapmak için kullanılan bir mimari tarzdır.</w:t>
+      </w:r>
+    </w:p>
+    <w:p/>
+    <w:p>
+      <w:pPr>
+        <w:rPr>
+          <w:b/>
+        </w:rPr>
+      </w:pPr>
+      <w:r>
+        <w:rPr>
+          <w:b/>
+        </w:rPr>
+        <w:t>WSDL Nedir?</w:t>
+      </w:r>
+    </w:p>
+    <w:p>
+      <w:r>
+        <w:t xml:space="preserve">WSDL Web Services </w:t>
+      </w:r>
+      <w:proofErr w:type="spellStart"/>
+      <w:r>
+        <w:t>Description</w:t>
+      </w:r>
+      <w:proofErr w:type="spellEnd"/>
+      <w:r>
+        <w:t xml:space="preserve"> Language (Web Servisleri Tanımlama Dili) kısaltmasıdır.</w:t>
+      </w:r>
+    </w:p>
+    <w:p/>
+    <w:p>
+      <w:r>
+        <w:t>Web servislerinin kullanılabilmesi için web servis içindeki metot, parametre, web servis adresi vb</w:t>
+      </w:r>
+      <w:r>
+        <w:t>. değerlerin bilinmesi gerekir.</w:t>
+      </w:r>
+    </w:p>
+    <w:p>
+      <w:r>
+        <w:t>WSDL web servisini kullanabilmek için gerekli olan bilgileri tanımlayan bir standarttır.</w:t>
+      </w:r>
+      <w:r>
+        <w:tab/>
+      </w:r>
+    </w:p>
+    <w:p/>
+    <w:p>
+      <w:r>
+        <w:tab/>
       </w:r>
     </w:p>
     <w:sectPr>

</xml_diff>